<commit_message>
Insert user-provided Part A tables and text under existing Results section; add Part B note; preserve structure
</commit_message>
<xml_diff>
--- a/paper/P-finall3.docx
+++ b/paper/P-finall3.docx
@@ -402,7 +402,7 @@
           <w:b/>
           <w:bCs/>
         </w:rPr>
-        <w:t xml:space="preserve">Results and Discussion</w:t>
+        <w:t xml:space="preserve">Results and discution</w:t>
       </w:r>
     </w:p>
     <w:p>
@@ -410,15 +410,7 @@
         <w:pStyle w:val="FirstParagraph"/>
       </w:pPr>
       <w:r>
-        <w:t xml:space="preserve">6.1 Part A – Model vs HYSYS (simple configuration)</w:t>
-      </w:r>
-    </w:p>
-    <w:p>
-      <w:pPr>
-        <w:pStyle w:val="BodyText"/>
-      </w:pPr>
-      <w:r>
-        <w:t xml:space="preserve">Table A‑1. Direct comparison</w:t>
+        <w:t xml:space="preserve">نتایج قسمت A</w:t>
       </w:r>
     </w:p>
     <w:tbl>
@@ -459,7 +451,7 @@
               <w:jc w:val="right"/>
             </w:pPr>
             <w:r>
-              <w:t xml:space="preserve">HYSYS</w:t>
+              <w:t xml:space="preserve">Hysys</w:t>
             </w:r>
           </w:p>
         </w:tc>
@@ -483,19 +475,19 @@
               <w:jc w:val="right"/>
             </w:pPr>
             <w:r>
-              <w:t xml:space="preserve">Error %</w:t>
-            </w:r>
-          </w:p>
-        </w:tc>
-        <w:tc>
-          <w:tcPr/>
-          <w:p>
-            <w:pPr>
-              <w:pStyle w:val="Compact"/>
-              <w:jc w:val="left"/>
-            </w:pPr>
-            <w:r>
-              <w:t xml:space="preserve">Note</w:t>
+              <w:t xml:space="preserve">Error%</w:t>
+            </w:r>
+          </w:p>
+        </w:tc>
+        <w:tc>
+          <w:tcPr/>
+          <w:p>
+            <w:pPr>
+              <w:pStyle w:val="Compact"/>
+              <w:jc w:val="left"/>
+            </w:pPr>
+            <w:r>
+              <w:t xml:space="preserve">توضیح</w:t>
             </w:r>
           </w:p>
         </w:tc>
@@ -1064,15 +1056,7 @@
         <w:pStyle w:val="BodyText"/>
       </w:pPr>
       <w:r>
-        <w:t xml:space="preserve">Observation (FA): بیشتر متغیرها خطای ناچیز دارند؛ انحراف‌های Wt و H2 ناشی از فرم کار توربین (H1−H2 به‌جای H3−H4 و عدم اعمال η_turb) و جزئیات آنتالپی جریان ۲ است.</w:t>
-      </w:r>
-    </w:p>
-    <w:p>
-      <w:pPr>
-        <w:pStyle w:val="BodyText"/>
-      </w:pPr>
-      <w:r>
-        <w:t xml:space="preserve">Table A‑2. HYSYS candidates</w:t>
+        <w:t xml:space="preserve">Here is the data from the spreadsheet in the image (Part A candidates):</w:t>
       </w:r>
     </w:p>
     <w:tbl>
@@ -1098,58 +1082,58 @@
           <w:p>
             <w:pPr>
               <w:pStyle w:val="Compact"/>
-              <w:jc w:val="right"/>
-            </w:pPr>
-            <w:r>
-              <w:t xml:space="preserve">#</w:t>
-            </w:r>
-          </w:p>
-        </w:tc>
-        <w:tc>
-          <w:tcPr/>
-          <w:p>
-            <w:pPr>
-              <w:pStyle w:val="Compact"/>
-              <w:jc w:val="left"/>
-            </w:pPr>
-            <w:r>
-              <w:t xml:space="preserve">Fluid</w:t>
-            </w:r>
-          </w:p>
-        </w:tc>
-        <w:tc>
-          <w:tcPr/>
-          <w:p>
-            <w:pPr>
-              <w:pStyle w:val="Compact"/>
-              <w:jc w:val="right"/>
-            </w:pPr>
-            <w:r>
-              <w:t xml:space="preserve">Wp (kJ/s)</w:t>
-            </w:r>
-          </w:p>
-        </w:tc>
-        <w:tc>
-          <w:tcPr/>
-          <w:p>
-            <w:pPr>
-              <w:pStyle w:val="Compact"/>
-              <w:jc w:val="right"/>
-            </w:pPr>
-            <w:r>
-              <w:t xml:space="preserve">Wt (kJ/s)</w:t>
-            </w:r>
-          </w:p>
-        </w:tc>
-        <w:tc>
-          <w:tcPr/>
-          <w:p>
-            <w:pPr>
-              <w:pStyle w:val="Compact"/>
-              <w:jc w:val="right"/>
-            </w:pPr>
-            <w:r>
-              <w:t xml:space="preserve">Wnet (kJ/s)</w:t>
+              <w:jc w:val="left"/>
+            </w:pPr>
+            <w:r>
+              <w:t xml:space="preserve">Hysys</w:t>
+            </w:r>
+          </w:p>
+        </w:tc>
+        <w:tc>
+          <w:tcPr/>
+          <w:p>
+            <w:pPr>
+              <w:pStyle w:val="Compact"/>
+              <w:jc w:val="left"/>
+            </w:pPr>
+            <w:r>
+              <w:t xml:space="preserve">Name</w:t>
+            </w:r>
+          </w:p>
+        </w:tc>
+        <w:tc>
+          <w:tcPr/>
+          <w:p>
+            <w:pPr>
+              <w:pStyle w:val="Compact"/>
+              <w:jc w:val="left"/>
+            </w:pPr>
+            <w:r>
+              <w:t xml:space="preserve">Wp</w:t>
+            </w:r>
+          </w:p>
+        </w:tc>
+        <w:tc>
+          <w:tcPr/>
+          <w:p>
+            <w:pPr>
+              <w:pStyle w:val="Compact"/>
+              <w:jc w:val="left"/>
+            </w:pPr>
+            <w:r>
+              <w:t xml:space="preserve">Wt</w:t>
+            </w:r>
+          </w:p>
+        </w:tc>
+        <w:tc>
+          <w:tcPr/>
+          <w:p>
+            <w:pPr>
+              <w:pStyle w:val="Compact"/>
+              <w:jc w:val="left"/>
+            </w:pPr>
+            <w:r>
+              <w:t xml:space="preserve">Wnet(Kj/s)</w:t>
             </w:r>
           </w:p>
         </w:tc>
@@ -1160,7 +1144,7 @@
           <w:p>
             <w:pPr>
               <w:pStyle w:val="Compact"/>
-              <w:jc w:val="right"/>
+              <w:jc w:val="left"/>
             </w:pPr>
             <w:r>
               <w:t xml:space="preserve">1</w:t>
@@ -1175,16 +1159,16 @@
               <w:jc w:val="left"/>
             </w:pPr>
             <w:r>
-              <w:t xml:space="preserve">2,2‑dimethylbutane</w:t>
-            </w:r>
-          </w:p>
-        </w:tc>
-        <w:tc>
-          <w:tcPr/>
-          <w:p>
-            <w:pPr>
-              <w:pStyle w:val="Compact"/>
-              <w:jc w:val="right"/>
+              <w:t xml:space="preserve">2,2-dimethylbutane</w:t>
+            </w:r>
+          </w:p>
+        </w:tc>
+        <w:tc>
+          <w:tcPr/>
+          <w:p>
+            <w:pPr>
+              <w:pStyle w:val="Compact"/>
+              <w:jc w:val="left"/>
             </w:pPr>
             <w:r>
               <w:t xml:space="preserve">258.134799</w:t>
@@ -1196,7 +1180,7 @@
           <w:p>
             <w:pPr>
               <w:pStyle w:val="Compact"/>
-              <w:jc w:val="right"/>
+              <w:jc w:val="left"/>
             </w:pPr>
             <w:r>
               <w:t xml:space="preserve">6839.564</w:t>
@@ -1208,7 +1192,7 @@
           <w:p>
             <w:pPr>
               <w:pStyle w:val="Compact"/>
-              <w:jc w:val="right"/>
+              <w:jc w:val="left"/>
             </w:pPr>
             <w:r>
               <w:t xml:space="preserve">5213.5163</w:t>
@@ -1222,7 +1206,7 @@
           <w:p>
             <w:pPr>
               <w:pStyle w:val="Compact"/>
-              <w:jc w:val="right"/>
+              <w:jc w:val="left"/>
             </w:pPr>
             <w:r>
               <w:t xml:space="preserve">2</w:t>
@@ -1237,16 +1221,16 @@
               <w:jc w:val="left"/>
             </w:pPr>
             <w:r>
-              <w:t xml:space="preserve">4‑methyl‑2‑pentene</w:t>
-            </w:r>
-          </w:p>
-        </w:tc>
-        <w:tc>
-          <w:tcPr/>
-          <w:p>
-            <w:pPr>
-              <w:pStyle w:val="Compact"/>
-              <w:jc w:val="right"/>
+              <w:t xml:space="preserve">4-methyl-2-pentene</w:t>
+            </w:r>
+          </w:p>
+        </w:tc>
+        <w:tc>
+          <w:tcPr/>
+          <w:p>
+            <w:pPr>
+              <w:pStyle w:val="Compact"/>
+              <w:jc w:val="left"/>
             </w:pPr>
             <w:r>
               <w:t xml:space="preserve">219.5780021</w:t>
@@ -1258,7 +1242,7 @@
           <w:p>
             <w:pPr>
               <w:pStyle w:val="Compact"/>
-              <w:jc w:val="right"/>
+              <w:jc w:val="left"/>
             </w:pPr>
             <w:r>
               <w:t xml:space="preserve">6365.124</w:t>
@@ -1270,7 +1254,7 @@
           <w:p>
             <w:pPr>
               <w:pStyle w:val="Compact"/>
-              <w:jc w:val="right"/>
+              <w:jc w:val="left"/>
             </w:pPr>
             <w:r>
               <w:t xml:space="preserve">4872.8213</w:t>
@@ -1284,7 +1268,7 @@
           <w:p>
             <w:pPr>
               <w:pStyle w:val="Compact"/>
-              <w:jc w:val="right"/>
+              <w:jc w:val="left"/>
             </w:pPr>
             <w:r>
               <w:t xml:space="preserve">3</w:t>
@@ -1308,7 +1292,7 @@
           <w:p>
             <w:pPr>
               <w:pStyle w:val="Compact"/>
-              <w:jc w:val="right"/>
+              <w:jc w:val="left"/>
             </w:pPr>
             <w:r>
               <w:t xml:space="preserve">56.07</w:t>
@@ -1338,7 +1322,7 @@
           <w:p>
             <w:pPr>
               <w:pStyle w:val="Compact"/>
-              <w:jc w:val="right"/>
+              <w:jc w:val="left"/>
             </w:pPr>
             <w:r>
               <w:t xml:space="preserve">4</w:t>
@@ -1362,7 +1346,7 @@
           <w:p>
             <w:pPr>
               <w:pStyle w:val="Compact"/>
-              <w:jc w:val="right"/>
+              <w:jc w:val="left"/>
             </w:pPr>
             <w:r>
               <w:t xml:space="preserve">92.17404287</w:t>
@@ -1374,7 +1358,7 @@
           <w:p>
             <w:pPr>
               <w:pStyle w:val="Compact"/>
-              <w:jc w:val="right"/>
+              <w:jc w:val="left"/>
             </w:pPr>
             <w:r>
               <w:t xml:space="preserve">5588.065</w:t>
@@ -1386,7 +1370,7 @@
           <w:p>
             <w:pPr>
               <w:pStyle w:val="Compact"/>
-              <w:jc w:val="right"/>
+              <w:jc w:val="left"/>
             </w:pPr>
             <w:r>
               <w:t xml:space="preserve">4378.2778</w:t>
@@ -1400,7 +1384,7 @@
           <w:p>
             <w:pPr>
               <w:pStyle w:val="Compact"/>
-              <w:jc w:val="right"/>
+              <w:jc w:val="left"/>
             </w:pPr>
             <w:r>
               <w:t xml:space="preserve">5</w:t>
@@ -1424,7 +1408,7 @@
           <w:p>
             <w:pPr>
               <w:pStyle w:val="Compact"/>
-              <w:jc w:val="right"/>
+              <w:jc w:val="left"/>
             </w:pPr>
             <w:r>
               <w:t xml:space="preserve">221.3920083</w:t>
@@ -1436,7 +1420,7 @@
           <w:p>
             <w:pPr>
               <w:pStyle w:val="Compact"/>
-              <w:jc w:val="right"/>
+              <w:jc w:val="left"/>
             </w:pPr>
             <w:r>
               <w:t xml:space="preserve">7617.756</w:t>
@@ -1448,7 +1432,7 @@
           <w:p>
             <w:pPr>
               <w:pStyle w:val="Compact"/>
-              <w:jc w:val="right"/>
+              <w:jc w:val="left"/>
             </w:pPr>
             <w:r>
               <w:t xml:space="preserve">5872.813</w:t>
@@ -1462,7 +1446,7 @@
           <w:p>
             <w:pPr>
               <w:pStyle w:val="Compact"/>
-              <w:jc w:val="right"/>
+              <w:jc w:val="left"/>
             </w:pPr>
             <w:r>
               <w:t xml:space="preserve">6</w:t>
@@ -1486,7 +1470,7 @@
           <w:p>
             <w:pPr>
               <w:pStyle w:val="Compact"/>
-              <w:jc w:val="right"/>
+              <w:jc w:val="left"/>
             </w:pPr>
             <w:r>
               <w:t xml:space="preserve">242.7068797</w:t>
@@ -1498,7 +1482,7 @@
           <w:p>
             <w:pPr>
               <w:pStyle w:val="Compact"/>
-              <w:jc w:val="right"/>
+              <w:jc w:val="left"/>
             </w:pPr>
             <w:r>
               <w:t xml:space="preserve">8699.537</w:t>
@@ -1510,7 +1494,7 @@
           <w:p>
             <w:pPr>
               <w:pStyle w:val="Compact"/>
-              <w:jc w:val="right"/>
+              <w:jc w:val="left"/>
             </w:pPr>
             <w:r>
               <w:t xml:space="preserve">6716.9227</w:t>
@@ -1524,7 +1508,7 @@
           <w:p>
             <w:pPr>
               <w:pStyle w:val="Compact"/>
-              <w:jc w:val="right"/>
+              <w:jc w:val="left"/>
             </w:pPr>
             <w:r>
               <w:t xml:space="preserve">7</w:t>
@@ -1548,7 +1532,7 @@
           <w:p>
             <w:pPr>
               <w:pStyle w:val="Compact"/>
-              <w:jc w:val="right"/>
+              <w:jc w:val="left"/>
             </w:pPr>
             <w:r>
               <w:t xml:space="preserve">78.47</w:t>
@@ -1578,7 +1562,7 @@
           <w:p>
             <w:pPr>
               <w:pStyle w:val="Compact"/>
-              <w:jc w:val="right"/>
+              <w:jc w:val="left"/>
             </w:pPr>
             <w:r>
               <w:t xml:space="preserve">8</w:t>
@@ -1602,7 +1586,7 @@
           <w:p>
             <w:pPr>
               <w:pStyle w:val="Compact"/>
-              <w:jc w:val="right"/>
+              <w:jc w:val="left"/>
             </w:pPr>
             <w:r>
               <w:t xml:space="preserve">65.9</w:t>
@@ -1632,7 +1616,7 @@
           <w:p>
             <w:pPr>
               <w:pStyle w:val="Compact"/>
-              <w:jc w:val="right"/>
+              <w:jc w:val="left"/>
             </w:pPr>
             <w:r>
               <w:t xml:space="preserve">9</w:t>
@@ -1656,7 +1640,7 @@
           <w:p>
             <w:pPr>
               <w:pStyle w:val="Compact"/>
-              <w:jc w:val="right"/>
+              <w:jc w:val="left"/>
             </w:pPr>
             <w:r>
               <w:t xml:space="preserve">205.8012394</w:t>
@@ -1668,7 +1652,7 @@
           <w:p>
             <w:pPr>
               <w:pStyle w:val="Compact"/>
-              <w:jc w:val="right"/>
+              <w:jc w:val="left"/>
             </w:pPr>
             <w:r>
               <w:t xml:space="preserve">6114.503</w:t>
@@ -1680,7 +1664,7 @@
           <w:p>
             <w:pPr>
               <w:pStyle w:val="Compact"/>
-              <w:jc w:val="right"/>
+              <w:jc w:val="left"/>
             </w:pPr>
             <w:r>
               <w:t xml:space="preserve">4685.8008</w:t>
@@ -1694,7 +1678,7 @@
           <w:p>
             <w:pPr>
               <w:pStyle w:val="Compact"/>
-              <w:jc w:val="right"/>
+              <w:jc w:val="left"/>
             </w:pPr>
             <w:r>
               <w:t xml:space="preserve">10</w:t>
@@ -1718,7 +1702,7 @@
           <w:p>
             <w:pPr>
               <w:pStyle w:val="Compact"/>
-              <w:jc w:val="right"/>
+              <w:jc w:val="left"/>
             </w:pPr>
             <w:r>
               <w:t xml:space="preserve">108.9162242</w:t>
@@ -1730,7 +1714,7 @@
           <w:p>
             <w:pPr>
               <w:pStyle w:val="Compact"/>
-              <w:jc w:val="right"/>
+              <w:jc w:val="left"/>
             </w:pPr>
             <w:r>
               <w:t xml:space="preserve">6929.143</w:t>
@@ -1742,7 +1726,7 @@
           <w:p>
             <w:pPr>
               <w:pStyle w:val="Compact"/>
-              <w:jc w:val="right"/>
+              <w:jc w:val="left"/>
             </w:pPr>
             <w:r>
               <w:t xml:space="preserve">5434.3979</w:t>
@@ -1756,7 +1740,7 @@
           <w:p>
             <w:pPr>
               <w:pStyle w:val="Compact"/>
-              <w:jc w:val="right"/>
+              <w:jc w:val="left"/>
             </w:pPr>
             <w:r>
               <w:t xml:space="preserve">11</w:t>
@@ -1771,16 +1755,16 @@
               <w:jc w:val="left"/>
             </w:pPr>
             <w:r>
-              <w:t xml:space="preserve">n‑heptane</w:t>
-            </w:r>
-          </w:p>
-        </w:tc>
-        <w:tc>
-          <w:tcPr/>
-          <w:p>
-            <w:pPr>
-              <w:pStyle w:val="Compact"/>
-              <w:jc w:val="right"/>
+              <w:t xml:space="preserve">n-heptane</w:t>
+            </w:r>
+          </w:p>
+        </w:tc>
+        <w:tc>
+          <w:tcPr/>
+          <w:p>
+            <w:pPr>
+              <w:pStyle w:val="Compact"/>
+              <w:jc w:val="left"/>
             </w:pPr>
             <w:r>
               <w:t xml:space="preserve">71.80336678</w:t>
@@ -1792,7 +1776,7 @@
           <w:p>
             <w:pPr>
               <w:pStyle w:val="Compact"/>
-              <w:jc w:val="right"/>
+              <w:jc w:val="left"/>
             </w:pPr>
             <w:r>
               <w:t xml:space="preserve">3557.273</w:t>
@@ -1804,7 +1788,7 @@
           <w:p>
             <w:pPr>
               <w:pStyle w:val="Compact"/>
-              <w:jc w:val="right"/>
+              <w:jc w:val="left"/>
             </w:pPr>
             <w:r>
               <w:t xml:space="preserve">2774.0151</w:t>
@@ -1818,7 +1802,7 @@
           <w:p>
             <w:pPr>
               <w:pStyle w:val="Compact"/>
-              <w:jc w:val="right"/>
+              <w:jc w:val="left"/>
             </w:pPr>
             <w:r>
               <w:t xml:space="preserve">12</w:t>
@@ -1833,16 +1817,16 @@
               <w:jc w:val="left"/>
             </w:pPr>
             <w:r>
-              <w:t xml:space="preserve">n‑hexane</w:t>
-            </w:r>
-          </w:p>
-        </w:tc>
-        <w:tc>
-          <w:tcPr/>
-          <w:p>
-            <w:pPr>
-              <w:pStyle w:val="Compact"/>
-              <w:jc w:val="right"/>
+              <w:t xml:space="preserve">n-hexane</w:t>
+            </w:r>
+          </w:p>
+        </w:tc>
+        <w:tc>
+          <w:tcPr/>
+          <w:p>
+            <w:pPr>
+              <w:pStyle w:val="Compact"/>
+              <w:jc w:val="left"/>
             </w:pPr>
             <w:r>
               <w:t xml:space="preserve">166.2908911</w:t>
@@ -1854,7 +1838,7 @@
           <w:p>
             <w:pPr>
               <w:pStyle w:val="Compact"/>
-              <w:jc w:val="right"/>
+              <w:jc w:val="left"/>
             </w:pPr>
             <w:r>
               <w:t xml:space="preserve">5674.165</w:t>
@@ -1866,7 +1850,7 @@
           <w:p>
             <w:pPr>
               <w:pStyle w:val="Compact"/>
-              <w:jc w:val="right"/>
+              <w:jc w:val="left"/>
             </w:pPr>
             <w:r>
               <w:t xml:space="preserve">4373.0408</w:t>
@@ -1880,7 +1864,7 @@
           <w:p>
             <w:pPr>
               <w:pStyle w:val="Compact"/>
-              <w:jc w:val="right"/>
+              <w:jc w:val="left"/>
             </w:pPr>
             <w:r>
               <w:t xml:space="preserve">13</w:t>
@@ -1895,16 +1879,16 @@
               <w:jc w:val="left"/>
             </w:pPr>
             <w:r>
-              <w:t xml:space="preserve">n‑pentane</w:t>
-            </w:r>
-          </w:p>
-        </w:tc>
-        <w:tc>
-          <w:tcPr/>
-          <w:p>
-            <w:pPr>
-              <w:pStyle w:val="Compact"/>
-              <w:jc w:val="right"/>
+              <w:t xml:space="preserve">n-pentane</w:t>
+            </w:r>
+          </w:p>
+        </w:tc>
+        <w:tc>
+          <w:tcPr/>
+          <w:p>
+            <w:pPr>
+              <w:pStyle w:val="Compact"/>
+              <w:jc w:val="left"/>
             </w:pPr>
             <w:r>
               <w:t xml:space="preserve">344.476657</w:t>
@@ -1916,7 +1900,7 @@
           <w:p>
             <w:pPr>
               <w:pStyle w:val="Compact"/>
-              <w:jc w:val="right"/>
+              <w:jc w:val="left"/>
             </w:pPr>
             <w:r>
               <w:t xml:space="preserve">7579.137</w:t>
@@ -1928,7 +1912,7 @@
           <w:p>
             <w:pPr>
               <w:pStyle w:val="Compact"/>
-              <w:jc w:val="right"/>
+              <w:jc w:val="left"/>
             </w:pPr>
             <w:r>
               <w:t xml:space="preserve">5718.8307</w:t>
@@ -1942,7 +1926,7 @@
           <w:p>
             <w:pPr>
               <w:pStyle w:val="Compact"/>
-              <w:jc w:val="right"/>
+              <w:jc w:val="left"/>
             </w:pPr>
             <w:r>
               <w:t xml:space="preserve">14</w:t>
@@ -1966,7 +1950,7 @@
           <w:p>
             <w:pPr>
               <w:pStyle w:val="Compact"/>
-              <w:jc w:val="right"/>
+              <w:jc w:val="left"/>
             </w:pPr>
             <w:r>
               <w:t xml:space="preserve">278.818838</w:t>
@@ -1978,7 +1962,7 @@
           <w:p>
             <w:pPr>
               <w:pStyle w:val="Compact"/>
-              <w:jc w:val="right"/>
+              <w:jc w:val="left"/>
             </w:pPr>
             <w:r>
               <w:t xml:space="preserve">7197.7</w:t>
@@ -1990,7 +1974,7 @@
           <w:p>
             <w:pPr>
               <w:pStyle w:val="Compact"/>
-              <w:jc w:val="right"/>
+              <w:jc w:val="left"/>
             </w:pPr>
             <w:r>
               <w:t xml:space="preserve">5479.2284</w:t>
@@ -2004,7 +1988,7 @@
           <w:p>
             <w:pPr>
               <w:pStyle w:val="Compact"/>
-              <w:jc w:val="right"/>
+              <w:jc w:val="left"/>
             </w:pPr>
             <w:r>
               <w:t xml:space="preserve">15</w:t>
@@ -2028,7 +2012,7 @@
           <w:p>
             <w:pPr>
               <w:pStyle w:val="Compact"/>
-              <w:jc w:val="right"/>
+              <w:jc w:val="left"/>
             </w:pPr>
             <w:r>
               <w:t xml:space="preserve">36.6</w:t>
@@ -2058,7 +2042,7 @@
           <w:p>
             <w:pPr>
               <w:pStyle w:val="Compact"/>
-              <w:jc w:val="right"/>
+              <w:jc w:val="left"/>
             </w:pPr>
             <w:r>
               <w:t xml:space="preserve">16</w:t>
@@ -2082,7 +2066,7 @@
           <w:p>
             <w:pPr>
               <w:pStyle w:val="Compact"/>
-              <w:jc w:val="right"/>
+              <w:jc w:val="left"/>
             </w:pPr>
             <w:r>
               <w:t xml:space="preserve">362.5213291</w:t>
@@ -2094,7 +2078,7 @@
           <w:p>
             <w:pPr>
               <w:pStyle w:val="Compact"/>
-              <w:jc w:val="right"/>
+              <w:jc w:val="left"/>
             </w:pPr>
             <w:r>
               <w:t xml:space="preserve">8510.272</w:t>
@@ -2106,7 +2090,7 @@
           <w:p>
             <w:pPr>
               <w:pStyle w:val="Compact"/>
-              <w:jc w:val="right"/>
+              <w:jc w:val="left"/>
             </w:pPr>
             <w:r>
               <w:t xml:space="preserve">6445.6959</w:t>
@@ -2120,7 +2104,7 @@
         <w:pStyle w:val="BodyText"/>
       </w:pPr>
       <w:r>
-        <w:t xml:space="preserve">Conclusion (FA): سیالات با جرم مولکولی بزرگ‌تر عموماً W_net بیشتری تولید کرده‌اند؛ هم‌راستا با معیار دمای بحرانی گزارش‌شده در ادبیات.</w:t>
+        <w:t xml:space="preserve">نتایج: سیال انتخاب شده همان سیال HYSYS است؛ اغلب خطاها کوچک‌اند و فقط کار توربین و آنتالپی جریان ۲ انحراف دارند.</w:t>
       </w:r>
     </w:p>
     <w:p>
@@ -2128,15 +2112,37 @@
         <w:pStyle w:val="BodyText"/>
       </w:pPr>
       <w:r>
-        <w:t xml:space="preserve">6.2 Part B – HYSYS outputs and GAMS status</w:t>
+        <w:t xml:space="preserve">نتیجه: از بین ۵ سیال انتخابی، سیالات با جرم مولکولی بزرگ‌تر W_net بیشتری ایجاد کرده‌اند؛ مطابق ادبیات (1,2) درباره معیار دمای بحرانی.</w:t>
       </w:r>
     </w:p>
     <w:p>
       <w:pPr>
-        <w:pStyle w:val="BodyText"/>
-      </w:pPr>
-      <w:r>
-        <w:t xml:space="preserve">HYSYS table for Part B (from p.xlsx) will be placed here. GAMS did not converge for Part B (initial guesses/bounds); with improved seeding and minimum‑superheat constraints, convergence is expected.</w:t>
+        <w:numPr>
+          <w:ilvl w:val="0"/>
+          <w:numId w:val="1003"/>
+        </w:numPr>
+      </w:pPr>
+      <w:r>
+        <w:t xml:space="preserve">Song C, Gu M, Miao Z, Liu C, Xu J. Energy 2019;174:97–109. https://doi.org/10.1016/j.energy.2019.02.171</w:t>
+      </w:r>
+    </w:p>
+    <w:p>
+      <w:pPr>
+        <w:numPr>
+          <w:ilvl w:val="0"/>
+          <w:numId w:val="1003"/>
+        </w:numPr>
+      </w:pPr>
+      <w:r>
+        <w:t xml:space="preserve">Xu J, Yu C. Energy 2014;74:719–33. https://doi.org/10.1016/j.energy.2014.07.038</w:t>
+      </w:r>
+    </w:p>
+    <w:p>
+      <w:pPr>
+        <w:pStyle w:val="FirstParagraph"/>
+      </w:pPr>
+      <w:r>
+        <w:t xml:space="preserve">نتایج کد قسمت B: جدول HYSYS قسمت 2 (از p.xlsx) ذکر شود. مدلسازی GAMS به دلیل حدس‌های اولیه و شرایط مرزی همگرا نشد.</w:t>
       </w:r>
     </w:p>
     <w:p>
@@ -2144,7 +2150,7 @@
         <w:pStyle w:val="Compact"/>
         <w:numPr>
           <w:ilvl w:val="0"/>
-          <w:numId w:val="1003"/>
+          <w:numId w:val="1004"/>
         </w:numPr>
       </w:pPr>
       <w:r>
@@ -2730,6 +2736,91 @@
       </w:pPr>
     </w:lvl>
   </w:abstractNum>
+  <w:abstractNum w:abstractNumId="99421">
+    <w:nsid w:val="00A99421"/>
+    <w:multiLevelType w:val="multilevel"/>
+    <w:lvl w:ilvl="0">
+      <w:start w:val="1"/>
+      <w:numFmt w:val="decimal"/>
+      <w:lvlText w:val="%1)"/>
+      <w:lvlJc w:val="left"/>
+      <w:pPr>
+        <w:ind w:left="720" w:hanging="480"/>
+      </w:pPr>
+    </w:lvl>
+    <w:lvl w:ilvl="1">
+      <w:start w:val="1"/>
+      <w:numFmt w:val="decimal"/>
+      <w:lvlText w:val="%2)"/>
+      <w:lvlJc w:val="left"/>
+      <w:pPr>
+        <w:ind w:left="1440" w:hanging="480"/>
+      </w:pPr>
+    </w:lvl>
+    <w:lvl w:ilvl="2">
+      <w:start w:val="1"/>
+      <w:numFmt w:val="decimal"/>
+      <w:lvlText w:val="%3)"/>
+      <w:lvlJc w:val="left"/>
+      <w:pPr>
+        <w:ind w:left="2160" w:hanging="480"/>
+      </w:pPr>
+    </w:lvl>
+    <w:lvl w:ilvl="3">
+      <w:start w:val="1"/>
+      <w:numFmt w:val="decimal"/>
+      <w:lvlText w:val="%4)"/>
+      <w:lvlJc w:val="left"/>
+      <w:pPr>
+        <w:ind w:left="2880" w:hanging="480"/>
+      </w:pPr>
+    </w:lvl>
+    <w:lvl w:ilvl="4">
+      <w:start w:val="1"/>
+      <w:numFmt w:val="decimal"/>
+      <w:lvlText w:val="%5)"/>
+      <w:lvlJc w:val="left"/>
+      <w:pPr>
+        <w:ind w:left="3600" w:hanging="480"/>
+      </w:pPr>
+    </w:lvl>
+    <w:lvl w:ilvl="5">
+      <w:start w:val="1"/>
+      <w:numFmt w:val="decimal"/>
+      <w:lvlText w:val="%6)"/>
+      <w:lvlJc w:val="left"/>
+      <w:pPr>
+        <w:ind w:left="4320" w:hanging="480"/>
+      </w:pPr>
+    </w:lvl>
+    <w:lvl w:ilvl="6">
+      <w:start w:val="1"/>
+      <w:numFmt w:val="decimal"/>
+      <w:lvlText w:val="%7)"/>
+      <w:lvlJc w:val="left"/>
+      <w:pPr>
+        <w:ind w:left="5040" w:hanging="480"/>
+      </w:pPr>
+    </w:lvl>
+    <w:lvl w:ilvl="7">
+      <w:start w:val="1"/>
+      <w:numFmt w:val="decimal"/>
+      <w:lvlText w:val="%8)"/>
+      <w:lvlJc w:val="left"/>
+      <w:pPr>
+        <w:ind w:left="5760" w:hanging="480"/>
+      </w:pPr>
+    </w:lvl>
+    <w:lvl w:ilvl="8">
+      <w:start w:val="1"/>
+      <w:numFmt w:val="decimal"/>
+      <w:lvlText w:val="%9)"/>
+      <w:lvlJc w:val="left"/>
+      <w:pPr>
+        <w:ind w:left="6480" w:hanging="480"/>
+      </w:pPr>
+    </w:lvl>
+  </w:abstractNum>
   <w:abstractNum w:abstractNumId="99412">
     <w:nsid w:val="00A99412"/>
     <w:multiLevelType w:val="multilevel"/>
@@ -2879,6 +2970,36 @@
     </w:lvlOverride>
   </w:num>
   <w:num w:numId="1003">
+    <w:abstractNumId w:val="99421"/>
+    <w:lvlOverride w:ilvl="0">
+      <w:startOverride w:val="1"/>
+    </w:lvlOverride>
+    <w:lvlOverride w:ilvl="1">
+      <w:startOverride w:val="1"/>
+    </w:lvlOverride>
+    <w:lvlOverride w:ilvl="2">
+      <w:startOverride w:val="1"/>
+    </w:lvlOverride>
+    <w:lvlOverride w:ilvl="3">
+      <w:startOverride w:val="1"/>
+    </w:lvlOverride>
+    <w:lvlOverride w:ilvl="4">
+      <w:startOverride w:val="1"/>
+    </w:lvlOverride>
+    <w:lvlOverride w:ilvl="5">
+      <w:startOverride w:val="1"/>
+    </w:lvlOverride>
+    <w:lvlOverride w:ilvl="6">
+      <w:startOverride w:val="1"/>
+    </w:lvlOverride>
+    <w:lvlOverride w:ilvl="7">
+      <w:startOverride w:val="1"/>
+    </w:lvlOverride>
+    <w:lvlOverride w:ilvl="8">
+      <w:startOverride w:val="1"/>
+    </w:lvlOverride>
+  </w:num>
+  <w:num w:numId="1004">
     <w:abstractNumId w:val="99412"/>
     <w:lvlOverride w:ilvl="0">
       <w:startOverride w:val="2"/>
@@ -2908,7 +3029,7 @@
       <w:startOverride w:val="2"/>
     </w:lvlOverride>
   </w:num>
-  <w:num w:numId="1004">
+  <w:num w:numId="1005">
     <w:abstractNumId w:val="99411"/>
     <w:lvlOverride w:ilvl="0">
       <w:startOverride w:val="1"/>

</xml_diff>